<commit_message>
Aggiunta ultima parte presentazione
</commit_message>
<xml_diff>
--- a/Presentazione.docx
+++ b/Presentazione.docx
@@ -416,16 +416,7 @@
           <w:sz w:val="21"/>
           <w:szCs w:val="21"/>
         </w:rPr>
-        <w:t>Il</w:t>
-      </w:r>
-      <w:r>
-        <w:rPr>
-          <w:rFonts w:ascii="Arial" w:hAnsi="Arial" w:cs="Arial"/>
-          <w:color w:val="202122"/>
-          <w:sz w:val="21"/>
-          <w:szCs w:val="21"/>
-        </w:rPr>
-        <w:t> </w:t>
+        <w:t>Il </w:t>
       </w:r>
       <w:r>
         <w:rPr>
@@ -458,25 +449,7 @@
           <w:sz w:val="21"/>
           <w:szCs w:val="21"/>
         </w:rPr>
-        <w:t> </w:t>
-      </w:r>
-      <w:r>
-        <w:rPr>
-          <w:rFonts w:ascii="Arial" w:hAnsi="Arial" w:cs="Arial"/>
-          <w:color w:val="202122"/>
-          <w:sz w:val="21"/>
-          <w:szCs w:val="21"/>
-        </w:rPr>
-        <w:t>è</w:t>
-      </w:r>
-      <w:r>
-        <w:rPr>
-          <w:rFonts w:ascii="Arial" w:hAnsi="Arial" w:cs="Arial"/>
-          <w:color w:val="202122"/>
-          <w:sz w:val="21"/>
-          <w:szCs w:val="21"/>
-        </w:rPr>
-        <w:t> basato sull'applicazione del </w:t>
+        <w:t> è basato sull'applicazione del </w:t>
       </w:r>
       <w:hyperlink r:id="rId7" w:tooltip="Teorema di Bayes" w:history="1">
         <w:r>
@@ -497,16 +470,7 @@
           <w:sz w:val="21"/>
           <w:szCs w:val="21"/>
         </w:rPr>
-        <w:t xml:space="preserve"> e </w:t>
-      </w:r>
-      <w:r>
-        <w:rPr>
-          <w:rFonts w:ascii="Arial" w:hAnsi="Arial" w:cs="Arial"/>
-          <w:color w:val="202122"/>
-          <w:sz w:val="21"/>
-          <w:szCs w:val="21"/>
-        </w:rPr>
-        <w:t>richiede la conoscenza delle probabilità a priori e condizionali relative al problem</w:t>
+        <w:t xml:space="preserve"> e richiede la conoscenza delle probabilità a priori e condizionali relative al problem</w:t>
       </w:r>
       <w:r>
         <w:rPr>
@@ -611,31 +575,7 @@
             <w:u w:val="none"/>
             <w:shd w:val="clear" w:color="auto" w:fill="FFFFFF"/>
           </w:rPr>
-          <w:t>regressione non</w:t>
-        </w:r>
-        <w:r>
-          <w:rPr>
-            <w:rStyle w:val="Collegamentoipertestuale"/>
-            <w:rFonts w:cstheme="minorHAnsi"/>
-            <w:color w:val="auto"/>
-            <w:sz w:val="21"/>
-            <w:szCs w:val="21"/>
-            <w:u w:val="none"/>
-            <w:shd w:val="clear" w:color="auto" w:fill="FFFFFF"/>
-          </w:rPr>
-          <w:t xml:space="preserve"> </w:t>
-        </w:r>
-        <w:r>
-          <w:rPr>
-            <w:rStyle w:val="Collegamentoipertestuale"/>
-            <w:rFonts w:cstheme="minorHAnsi"/>
-            <w:color w:val="auto"/>
-            <w:sz w:val="21"/>
-            <w:szCs w:val="21"/>
-            <w:u w:val="none"/>
-            <w:shd w:val="clear" w:color="auto" w:fill="FFFFFF"/>
-          </w:rPr>
-          <w:t>lineare</w:t>
+          <w:t>regressione non lineare</w:t>
         </w:r>
       </w:hyperlink>
       <w:r>
@@ -645,7 +585,7 @@
           <w:szCs w:val="21"/>
           <w:shd w:val="clear" w:color="auto" w:fill="FFFFFF"/>
         </w:rPr>
-        <w:t> </w:t>
+        <w:t xml:space="preserve"> in cui vengono determinati </w:t>
       </w:r>
       <w:r>
         <w:rPr>
@@ -654,7 +594,7 @@
           <w:szCs w:val="21"/>
           <w:shd w:val="clear" w:color="auto" w:fill="FFFFFF"/>
         </w:rPr>
-        <w:t xml:space="preserve">in cui vengono determinati </w:t>
+        <w:t xml:space="preserve">i pesi </w:t>
       </w:r>
       <w:r>
         <w:rPr>
@@ -663,44 +603,26 @@
           <w:szCs w:val="21"/>
           <w:shd w:val="clear" w:color="auto" w:fill="FFFFFF"/>
         </w:rPr>
-        <w:t xml:space="preserve">i pesi </w:t>
-      </w:r>
-      <w:r>
+        <w:t>di una funzione lineare appiattita dal sigmoide, minimizzando un errore sull’ insieme di esempi.</w:t>
+      </w:r>
+    </w:p>
+    <w:p>
+      <w:pPr>
         <w:rPr>
           <w:rFonts w:cstheme="minorHAnsi"/>
           <w:sz w:val="21"/>
           <w:szCs w:val="21"/>
           <w:shd w:val="clear" w:color="auto" w:fill="FFFFFF"/>
         </w:rPr>
-        <w:t>di una funzione lineare appiattita dal sigmoide, minimizzando un errore sull’ insieme di esempi.</w:t>
-      </w:r>
-    </w:p>
-    <w:p>
-      <w:pPr>
+      </w:pPr>
+      <w:r>
         <w:rPr>
           <w:rFonts w:cstheme="minorHAnsi"/>
           <w:sz w:val="21"/>
           <w:szCs w:val="21"/>
           <w:shd w:val="clear" w:color="auto" w:fill="FFFFFF"/>
         </w:rPr>
-      </w:pPr>
-      <w:r>
-        <w:rPr>
-          <w:rFonts w:cstheme="minorHAnsi"/>
-          <w:sz w:val="21"/>
-          <w:szCs w:val="21"/>
-          <w:shd w:val="clear" w:color="auto" w:fill="FFFFFF"/>
-        </w:rPr>
-        <w:t xml:space="preserve">Inoltre, esso viene </w:t>
-      </w:r>
-      <w:r>
-        <w:rPr>
-          <w:rFonts w:cstheme="minorHAnsi"/>
-          <w:sz w:val="21"/>
-          <w:szCs w:val="21"/>
-          <w:shd w:val="clear" w:color="auto" w:fill="FFFFFF"/>
-        </w:rPr>
-        <w:t>utilizzato quando la </w:t>
+        <w:t>Inoltre, esso viene utilizzato quando la </w:t>
       </w:r>
       <w:hyperlink r:id="rId9" w:tooltip="Variabile dipendente" w:history="1">
         <w:r>
@@ -746,25 +668,7 @@
           <w:szCs w:val="21"/>
           <w:shd w:val="clear" w:color="auto" w:fill="FFFFFF"/>
         </w:rPr>
-        <w:t xml:space="preserve">. </w:t>
-      </w:r>
-      <w:r>
-        <w:rPr>
-          <w:rFonts w:cstheme="minorHAnsi"/>
-          <w:sz w:val="21"/>
-          <w:szCs w:val="21"/>
-          <w:shd w:val="clear" w:color="auto" w:fill="FFFFFF"/>
-        </w:rPr>
-        <w:t>Pertanto, l</w:t>
-      </w:r>
-      <w:r>
-        <w:rPr>
-          <w:rFonts w:cstheme="minorHAnsi"/>
-          <w:sz w:val="21"/>
-          <w:szCs w:val="21"/>
-          <w:shd w:val="clear" w:color="auto" w:fill="FFFFFF"/>
-        </w:rPr>
-        <w:t>'obiettivo del modello è di stabilire la probabilità con cui un'osservazione può generare uno o l'altro valore della variabile dipendente; può inoltre essere utilizzato per classificare le osservazioni, in base all</w:t>
+        <w:t>. Pertanto, l'obiettivo del modello è di stabilire la probabilità con cui un'osservazione può generare uno o l'altro valore della variabile dipendente; può inoltre essere utilizzato per classificare le osservazioni, in base all</w:t>
       </w:r>
       <w:r>
         <w:rPr>
@@ -979,9 +883,11 @@
           <w:szCs w:val="21"/>
           <w:shd w:val="clear" w:color="auto" w:fill="FFFFFF"/>
         </w:rPr>
-        <w:t>L’</w:t>
-      </w:r>
-      <w:r>
+        <w:t xml:space="preserve">L’albero di decisione è un modello predittivo costituito da nodi interni, archi e nodi foglia. </w:t>
+      </w:r>
+    </w:p>
+    <w:p>
+      <w:pPr>
         <w:rPr>
           <w:rFonts w:ascii="Arial" w:hAnsi="Arial" w:cs="Arial"/>
           <w:color w:val="202122"/>
@@ -989,8 +895,7 @@
           <w:szCs w:val="21"/>
           <w:shd w:val="clear" w:color="auto" w:fill="FFFFFF"/>
         </w:rPr>
-        <w:t>albero di decisione è un modello predittivo</w:t>
-      </w:r>
+      </w:pPr>
       <w:r>
         <w:rPr>
           <w:rFonts w:ascii="Arial" w:hAnsi="Arial" w:cs="Arial"/>
@@ -999,48 +904,7 @@
           <w:szCs w:val="21"/>
           <w:shd w:val="clear" w:color="auto" w:fill="FFFFFF"/>
         </w:rPr>
-        <w:t xml:space="preserve"> costituito da nodi interni, archi e nodi foglia.</w:t>
-      </w:r>
-      <w:r>
-        <w:rPr>
-          <w:rFonts w:ascii="Arial" w:hAnsi="Arial" w:cs="Arial"/>
-          <w:color w:val="202122"/>
-          <w:sz w:val="21"/>
-          <w:szCs w:val="21"/>
-          <w:shd w:val="clear" w:color="auto" w:fill="FFFFFF"/>
-        </w:rPr>
-        <w:t xml:space="preserve"> </w:t>
-      </w:r>
-    </w:p>
-    <w:p>
-      <w:pPr>
-        <w:rPr>
-          <w:rFonts w:ascii="Arial" w:hAnsi="Arial" w:cs="Arial"/>
-          <w:color w:val="202122"/>
-          <w:sz w:val="21"/>
-          <w:szCs w:val="21"/>
-          <w:shd w:val="clear" w:color="auto" w:fill="FFFFFF"/>
-        </w:rPr>
-      </w:pPr>
-      <w:r>
-        <w:rPr>
-          <w:rFonts w:ascii="Arial" w:hAnsi="Arial" w:cs="Arial"/>
-          <w:color w:val="202122"/>
-          <w:sz w:val="21"/>
-          <w:szCs w:val="21"/>
-          <w:shd w:val="clear" w:color="auto" w:fill="FFFFFF"/>
-        </w:rPr>
-        <w:t>Esso</w:t>
-      </w:r>
-      <w:r>
-        <w:rPr>
-          <w:rFonts w:ascii="Arial" w:hAnsi="Arial" w:cs="Arial"/>
-          <w:color w:val="202122"/>
-          <w:sz w:val="21"/>
-          <w:szCs w:val="21"/>
-          <w:shd w:val="clear" w:color="auto" w:fill="FFFFFF"/>
-        </w:rPr>
-        <w:t xml:space="preserve"> viene costruito utilizzando tecniche di apprendimento a partire dall'insieme dei dati iniziali (</w:t>
+        <w:t>Esso viene costruito utilizzando tecniche di apprendimento a partire dall'insieme dei dati iniziali (</w:t>
       </w:r>
       <w:r>
         <w:rPr>
@@ -1110,9 +974,52 @@
       </w:r>
     </w:p>
     <w:p/>
+    <w:p>
+      <w:r>
+        <w:rPr>
+          <w:b/>
+          <w:bCs/>
+        </w:rPr>
+        <w:t>Reti neurali</w:t>
+      </w:r>
+      <w:r>
+        <w:t xml:space="preserve">: </w:t>
+      </w:r>
+      <w:r>
+        <w:t xml:space="preserve">Sono state usate le reti neurali di tipo MLPC, quindi un </w:t>
+      </w:r>
+      <w:r>
+        <w:t>classificatore a più strati che allena il modello secondo la back-propagation (MLPC) tramite la funzione MLPClassifier().</w:t>
+      </w:r>
+    </w:p>
     <w:p/>
+    <w:p>
+      <w:r>
+        <w:rPr>
+          <w:b/>
+          <w:bCs/>
+        </w:rPr>
+        <w:t>Random Forest</w:t>
+      </w:r>
+      <w:r>
+        <w:t xml:space="preserve">: Classifica i dati in base all’addestramento fatto su più alberi in cui vengono fatte le varie predizioni che poi saranno aggregate. Le feature su cui vengono fatte le predizioni sono permutate a random. </w:t>
+      </w:r>
+    </w:p>
     <w:p/>
     <w:p>
+      <w:r>
+        <w:rPr>
+          <w:b/>
+          <w:bCs/>
+        </w:rPr>
+        <w:t>Gradient Boosting</w:t>
+      </w:r>
+      <w:r>
+        <w:t>: Con questo algoritmo di classificazione viene restituita una predizione che viene migliorata ad ogni iterata, in modo tale da poter minimizzarne l’errore.</w:t>
+      </w:r>
+    </w:p>
+    <w:p/>
+    <w:p>
       <w:pPr>
         <w:rPr>
           <w:b/>
@@ -1141,6 +1048,7 @@
     </w:p>
     <w:p>
       <w:r>
+        <w:lastRenderedPageBreak/>
         <w:t xml:space="preserve">Infine, il sistema restituisce all’utente una lista di canzoni simili a quella inserita. I risultati sono elaborati </w:t>
       </w:r>
       <w:r>
@@ -1172,7 +1080,17 @@
       <w:r>
         <w:t xml:space="preserve">4000 cluster. </w:t>
       </w:r>
-    </w:p>
+      <w:r>
+        <w:t xml:space="preserve">Si tratta di apprendimento non supervisionato in cui i dati sono divisi in gruppi di dati che hanno caratteristiche simili attraverso la </w:t>
+      </w:r>
+      <w:r>
+        <w:t>definizione</w:t>
+      </w:r>
+      <w:r>
+        <w:t xml:space="preserve"> di un centroide. Grazie a questa fase è possibile risalire al cluster di appartenenza della canzone inserita dall’utente per restituire all’utente una lista di canzoni che appartengono allo stesso cluster presenti nel dataset.</w:t>
+      </w:r>
+    </w:p>
+    <w:p/>
     <w:p/>
     <w:p/>
     <w:sectPr>

</xml_diff>

<commit_message>
aggiunta comando esecuzione da terminale
</commit_message>
<xml_diff>
--- a/Presentazione.docx
+++ b/Presentazione.docx
@@ -15,15 +15,7 @@
     </w:p>
     <w:p>
       <w:r>
-        <w:t xml:space="preserve">Calvano Miriana, Curci Antonio, </w:t>
-      </w:r>
-      <w:proofErr w:type="spellStart"/>
-      <w:r>
-        <w:t>Lomonte</w:t>
-      </w:r>
-      <w:proofErr w:type="spellEnd"/>
-      <w:r>
-        <w:t xml:space="preserve"> Nunzia</w:t>
+        <w:t>Calvano Miriana, Curci Antonio, Lomonte Nunzia</w:t>
       </w:r>
     </w:p>
     <w:p/>
@@ -39,15 +31,7 @@
         <w:t>quattro</w:t>
       </w:r>
       <w:r>
-        <w:t xml:space="preserve"> argomenti principali: le ontologie, i modelli supervisionati, il classificatore </w:t>
-      </w:r>
-      <w:proofErr w:type="spellStart"/>
-      <w:r>
-        <w:t>bayesiano</w:t>
-      </w:r>
-      <w:proofErr w:type="spellEnd"/>
-      <w:r>
-        <w:t xml:space="preserve"> e </w:t>
+        <w:t xml:space="preserve"> argomenti principali: le ontologie, i modelli supervisionati, il classificatore bayesiano e </w:t>
       </w:r>
       <w:r>
         <w:t xml:space="preserve">l’apprendimento non supervisionato con </w:t>
@@ -76,6 +60,9 @@
     <w:p>
       <w:r>
         <w:t xml:space="preserve">Comando di esecuzione: </w:t>
+      </w:r>
+      <w:r>
+        <w:t>python main.py</w:t>
       </w:r>
     </w:p>
     <w:p>
@@ -419,10 +406,7 @@
         <w:t>Suggerimenti</w:t>
       </w:r>
       <w:r>
-        <w:t>” per</w:t>
-      </w:r>
-      <w:r>
-        <w:t xml:space="preserve"> f</w:t>
+        <w:t>” per f</w:t>
       </w:r>
       <w:r>
         <w:t xml:space="preserve">ornire all’utente dei </w:t>
@@ -624,136 +608,35 @@
           <w:rPr>
             <w:rStyle w:val="Collegamentoipertestuale"/>
           </w:rPr>
-          <w:t>http</w:t>
-        </w:r>
-        <w:r>
-          <w:rPr>
-            <w:rStyle w:val="Collegamentoipertestuale"/>
-          </w:rPr>
-          <w:t>s</w:t>
-        </w:r>
-        <w:r>
-          <w:rPr>
-            <w:rStyle w:val="Collegamentoipertestuale"/>
-          </w:rPr>
-          <w:t>://www.kaggle.com/theoverman/the-spotify-h</w:t>
-        </w:r>
-        <w:r>
-          <w:rPr>
-            <w:rStyle w:val="Collegamentoipertestuale"/>
-          </w:rPr>
-          <w:t>i</w:t>
-        </w:r>
-        <w:r>
-          <w:rPr>
-            <w:rStyle w:val="Collegamentoipertestuale"/>
-          </w:rPr>
-          <w:t>t-predictor-dataset</w:t>
+          <w:t>https://www.kaggle.com/theoverman/the-spotify-hit-predictor-dataset</w:t>
         </w:r>
       </w:hyperlink>
       <w:r>
         <w:t xml:space="preserve">; consiste </w:t>
       </w:r>
       <w:r>
-        <w:t>in 6 file con estensione .</w:t>
-      </w:r>
-      <w:proofErr w:type="spellStart"/>
-      <w:r>
-        <w:t>csv</w:t>
-      </w:r>
-      <w:proofErr w:type="spellEnd"/>
-      <w:r>
-        <w:t xml:space="preserve"> in cui sono conservate le informazioni riguardanti le canzoni presenti nel database di </w:t>
-      </w:r>
-      <w:proofErr w:type="spellStart"/>
-      <w:r>
-        <w:t>Spotify</w:t>
-      </w:r>
-      <w:proofErr w:type="spellEnd"/>
+        <w:t>in 6 file con estensione .csv in cui sono conservate le informazioni riguardanti le canzoni presenti nel database di Spotify</w:t>
+      </w:r>
       <w:r>
         <w:t xml:space="preserve">. </w:t>
       </w:r>
-      <w:proofErr w:type="spellStart"/>
       <w:r>
         <w:rPr>
           <w:lang w:val="en-US"/>
         </w:rPr>
-        <w:t>Ogni</w:t>
-      </w:r>
-      <w:proofErr w:type="spellEnd"/>
+        <w:t>Ogni c</w:t>
+      </w:r>
       <w:r>
         <w:rPr>
           <w:lang w:val="en-US"/>
         </w:rPr>
-        <w:t xml:space="preserve"> c</w:t>
+        <w:t>anzone</w:t>
       </w:r>
       <w:r>
         <w:rPr>
           <w:lang w:val="en-US"/>
         </w:rPr>
-        <w:t>anzone</w:t>
-      </w:r>
-      <w:r>
-        <w:rPr>
-          <w:lang w:val="en-US"/>
-        </w:rPr>
-        <w:t xml:space="preserve"> </w:t>
-      </w:r>
-      <w:proofErr w:type="spellStart"/>
-      <w:r>
-        <w:rPr>
-          <w:lang w:val="en-US"/>
-        </w:rPr>
-        <w:t>presenta</w:t>
-      </w:r>
-      <w:proofErr w:type="spellEnd"/>
-      <w:r>
-        <w:rPr>
-          <w:lang w:val="en-US"/>
-        </w:rPr>
-        <w:t xml:space="preserve"> </w:t>
-      </w:r>
-      <w:proofErr w:type="spellStart"/>
-      <w:r>
-        <w:rPr>
-          <w:lang w:val="en-US"/>
-        </w:rPr>
-        <w:t>i</w:t>
-      </w:r>
-      <w:proofErr w:type="spellEnd"/>
-      <w:r>
-        <w:rPr>
-          <w:lang w:val="en-US"/>
-        </w:rPr>
-        <w:t xml:space="preserve"> </w:t>
-      </w:r>
-      <w:proofErr w:type="spellStart"/>
-      <w:r>
-        <w:rPr>
-          <w:lang w:val="en-US"/>
-        </w:rPr>
-        <w:t>seguenti</w:t>
-      </w:r>
-      <w:proofErr w:type="spellEnd"/>
-      <w:r>
-        <w:rPr>
-          <w:lang w:val="en-US"/>
-        </w:rPr>
-        <w:t xml:space="preserve"> </w:t>
-      </w:r>
-      <w:proofErr w:type="spellStart"/>
-      <w:r>
-        <w:rPr>
-          <w:lang w:val="en-US"/>
-        </w:rPr>
-        <w:t>attributi</w:t>
-      </w:r>
-      <w:proofErr w:type="spellEnd"/>
-      <w:r>
-        <w:rPr>
-          <w:lang w:val="en-US"/>
-        </w:rPr>
-        <w:t xml:space="preserve">: </w:t>
+        <w:t xml:space="preserve"> presenta i seguenti attributi: </w:t>
       </w:r>
       <w:r>
         <w:rPr>
@@ -762,162 +645,219 @@
           <w:color w:val="2F5496" w:themeColor="accent1" w:themeShade="BF"/>
           <w:lang w:val="en-US"/>
         </w:rPr>
-        <w:t xml:space="preserve">track, artist, </w:t>
-      </w:r>
-      <w:proofErr w:type="spellStart"/>
+        <w:t>track, artist, uri, danceability, energy, key, loudness, mode, speechiness, acousticness, instrumentalness, liveness, valence, tempo, duration_ms, time_signature, chorus_hit, sections, target</w:t>
+      </w:r>
+      <w:r>
+        <w:rPr>
+          <w:lang w:val="en-US"/>
+        </w:rPr>
+        <w:t>.</w:t>
+      </w:r>
+      <w:r>
+        <w:rPr>
+          <w:lang w:val="en-US"/>
+        </w:rPr>
+        <w:t xml:space="preserve"> </w:t>
+      </w:r>
+      <w:r>
+        <w:t>In totale, sommando tutte le entrate per ogni file, le canzoni prese in esame sono circa 41000.</w:t>
+      </w:r>
+    </w:p>
+    <w:p/>
+    <w:p>
+      <w:pPr>
+        <w:rPr>
+          <w:b/>
+          <w:bCs/>
+        </w:rPr>
+      </w:pPr>
+      <w:r>
+        <w:rPr>
+          <w:b/>
+          <w:bCs/>
+        </w:rPr>
+        <w:t>Acquisizione del dataset</w:t>
+      </w:r>
+    </w:p>
+    <w:p>
+      <w:r>
+        <w:t>Il dataset viene acquisito dai file .csv. Durante questa fase, viene aggiunto un attributo “</w:t>
+      </w:r>
       <w:r>
         <w:rPr>
           <w:i/>
           <w:iCs/>
-          <w:color w:val="2F5496" w:themeColor="accent1" w:themeShade="BF"/>
-          <w:lang w:val="en-US"/>
-        </w:rPr>
-        <w:t>uri</w:t>
-      </w:r>
-      <w:proofErr w:type="spellEnd"/>
+        </w:rPr>
+        <w:t>decade</w:t>
+      </w:r>
+      <w:r>
+        <w:t>”, che indica il decennio di appartenenza delle canzoni in base al nome del file in cui esse si trovano (</w:t>
+      </w:r>
+      <w:r>
+        <w:t>ES</w:t>
+      </w:r>
+      <w:r>
+        <w:t xml:space="preserve">: </w:t>
+      </w:r>
       <w:r>
         <w:rPr>
           <w:i/>
           <w:iCs/>
-          <w:color w:val="2F5496" w:themeColor="accent1" w:themeShade="BF"/>
-          <w:lang w:val="en-US"/>
-        </w:rPr>
-        <w:t xml:space="preserve">, danceability, energy, key, loudness, mode, </w:t>
-      </w:r>
-      <w:proofErr w:type="spellStart"/>
+        </w:rPr>
+        <w:t xml:space="preserve">“Misty Roses, Astrud Gilberto” </w:t>
+      </w:r>
+      <w:r>
+        <w:t>avrà in corrispondenza dell’attributo “</w:t>
+      </w:r>
       <w:r>
         <w:rPr>
           <w:i/>
           <w:iCs/>
-          <w:color w:val="2F5496" w:themeColor="accent1" w:themeShade="BF"/>
-          <w:lang w:val="en-US"/>
-        </w:rPr>
-        <w:t>speechiness</w:t>
-      </w:r>
-      <w:proofErr w:type="spellEnd"/>
+        </w:rPr>
+        <w:t>decade</w:t>
+      </w:r>
+      <w:r>
+        <w:t xml:space="preserve">” il valore </w:t>
+      </w:r>
       <w:r>
         <w:rPr>
           <w:i/>
           <w:iCs/>
-          <w:color w:val="2F5496" w:themeColor="accent1" w:themeShade="BF"/>
-          <w:lang w:val="en-US"/>
-        </w:rPr>
-        <w:t xml:space="preserve">, </w:t>
-      </w:r>
-      <w:proofErr w:type="spellStart"/>
+        </w:rPr>
+        <w:t>1990</w:t>
+      </w:r>
+      <w:r>
+        <w:t xml:space="preserve"> perché si trova nel file dataset-of-90’s)</w:t>
+      </w:r>
+      <w:r>
+        <w:t>.</w:t>
+      </w:r>
+    </w:p>
+    <w:p/>
+    <w:p>
+      <w:pPr>
+        <w:rPr>
+          <w:b/>
+          <w:bCs/>
+        </w:rPr>
+      </w:pPr>
+      <w:r>
+        <w:rPr>
+          <w:b/>
+          <w:bCs/>
+        </w:rPr>
+        <w:t>Identificazione canzone tramite URI</w:t>
+      </w:r>
+    </w:p>
+    <w:p>
+      <w:r>
+        <w:t>Successivamente, viene chiesto all’utente di fornire in input una stringa che</w:t>
+      </w:r>
+      <w:r>
+        <w:t xml:space="preserve"> </w:t>
+      </w:r>
+      <w:r>
+        <w:t>dovrà</w:t>
+      </w:r>
+      <w:r>
+        <w:t xml:space="preserve"> contenere almeno il titolo della canzone che si vuole analizzare (ES: </w:t>
+      </w:r>
+      <w:r>
+        <w:t>“</w:t>
+      </w:r>
       <w:r>
         <w:rPr>
           <w:i/>
           <w:iCs/>
-          <w:color w:val="2F5496" w:themeColor="accent1" w:themeShade="BF"/>
-          <w:lang w:val="en-US"/>
-        </w:rPr>
-        <w:t>acousticness</w:t>
-      </w:r>
-      <w:proofErr w:type="spellEnd"/>
+        </w:rPr>
+        <w:t>your song elton john</w:t>
+      </w:r>
+      <w:r>
+        <w:t>” oppure “</w:t>
+      </w:r>
       <w:r>
         <w:rPr>
           <w:i/>
           <w:iCs/>
-          <w:color w:val="2F5496" w:themeColor="accent1" w:themeShade="BF"/>
-          <w:lang w:val="en-US"/>
-        </w:rPr>
-        <w:t xml:space="preserve">, </w:t>
-      </w:r>
-      <w:proofErr w:type="spellStart"/>
+        </w:rPr>
+        <w:t>your song</w:t>
+      </w:r>
+      <w:r>
+        <w:t>”</w:t>
+      </w:r>
+      <w:r>
+        <w:t>)</w:t>
+      </w:r>
+      <w:r>
+        <w:t xml:space="preserve">, simulando una semplice ricerca che si farebbe nell’applicazione di Spotify </w:t>
+      </w:r>
+      <w:r>
+        <w:t xml:space="preserve">poiché </w:t>
+      </w:r>
+      <w:r>
+        <w:t>sono state sfruttate</w:t>
+      </w:r>
+      <w:r>
+        <w:t xml:space="preserve"> le API di Spotify attraverso </w:t>
+      </w:r>
+      <w:r>
+        <w:t xml:space="preserve">il modulo </w:t>
+      </w:r>
       <w:r>
         <w:rPr>
           <w:i/>
           <w:iCs/>
-          <w:color w:val="2F5496" w:themeColor="accent1" w:themeShade="BF"/>
-          <w:lang w:val="en-US"/>
-        </w:rPr>
-        <w:t>instrumentalness</w:t>
-      </w:r>
-      <w:proofErr w:type="spellEnd"/>
+        </w:rPr>
+        <w:t>spotipy</w:t>
+      </w:r>
+      <w:r>
+        <w:t>.</w:t>
+      </w:r>
+    </w:p>
+    <w:p>
+      <w:r>
+        <w:t>È</w:t>
+      </w:r>
+      <w:r>
+        <w:t xml:space="preserve"> stato possibile risalire all’</w:t>
+      </w:r>
+      <w:r>
+        <w:rPr>
+          <w:b/>
+          <w:bCs/>
+        </w:rPr>
+        <w:t>URI</w:t>
+      </w:r>
+      <w:r>
+        <w:t xml:space="preserve"> (</w:t>
+      </w:r>
       <w:r>
         <w:rPr>
           <w:i/>
           <w:iCs/>
-          <w:color w:val="2F5496" w:themeColor="accent1" w:themeShade="BF"/>
-          <w:lang w:val="en-US"/>
-        </w:rPr>
-        <w:t xml:space="preserve">, liveness, valence, tempo, </w:t>
-      </w:r>
-      <w:proofErr w:type="spellStart"/>
-      <w:r>
-        <w:rPr>
-          <w:i/>
-          <w:iCs/>
-          <w:color w:val="2F5496" w:themeColor="accent1" w:themeShade="BF"/>
-          <w:lang w:val="en-US"/>
-        </w:rPr>
-        <w:t>duration_ms</w:t>
-      </w:r>
-      <w:proofErr w:type="spellEnd"/>
-      <w:r>
-        <w:rPr>
-          <w:i/>
-          <w:iCs/>
-          <w:color w:val="2F5496" w:themeColor="accent1" w:themeShade="BF"/>
-          <w:lang w:val="en-US"/>
-        </w:rPr>
-        <w:t xml:space="preserve">, </w:t>
-      </w:r>
-      <w:proofErr w:type="spellStart"/>
-      <w:r>
-        <w:rPr>
-          <w:i/>
-          <w:iCs/>
-          <w:color w:val="2F5496" w:themeColor="accent1" w:themeShade="BF"/>
-          <w:lang w:val="en-US"/>
-        </w:rPr>
-        <w:t>time_signature</w:t>
-      </w:r>
-      <w:proofErr w:type="spellEnd"/>
-      <w:r>
-        <w:rPr>
-          <w:i/>
-          <w:iCs/>
-          <w:color w:val="2F5496" w:themeColor="accent1" w:themeShade="BF"/>
-          <w:lang w:val="en-US"/>
-        </w:rPr>
-        <w:t xml:space="preserve">, </w:t>
-      </w:r>
-      <w:proofErr w:type="spellStart"/>
-      <w:r>
-        <w:rPr>
-          <w:i/>
-          <w:iCs/>
-          <w:color w:val="2F5496" w:themeColor="accent1" w:themeShade="BF"/>
-          <w:lang w:val="en-US"/>
-        </w:rPr>
-        <w:t>chorus_hit</w:t>
-      </w:r>
-      <w:proofErr w:type="spellEnd"/>
-      <w:r>
-        <w:rPr>
-          <w:i/>
-          <w:iCs/>
-          <w:color w:val="2F5496" w:themeColor="accent1" w:themeShade="BF"/>
-          <w:lang w:val="en-US"/>
-        </w:rPr>
-        <w:t>, sections, target</w:t>
-      </w:r>
-      <w:r>
-        <w:rPr>
-          <w:lang w:val="en-US"/>
-        </w:rPr>
-        <w:t>.</w:t>
-      </w:r>
-      <w:r>
-        <w:rPr>
-          <w:lang w:val="en-US"/>
-        </w:rPr>
-        <w:t xml:space="preserve"> </w:t>
-      </w:r>
-      <w:r>
-        <w:t>In totale, sommando tutte le entrate per ogni file, le canzoni prese in esame sono circa 41000.</w:t>
+        </w:rPr>
+        <w:t>Uniform Resource Identifier</w:t>
+      </w:r>
+      <w:r>
+        <w:t>) per poter identificare il brano in maniera univoca</w:t>
+      </w:r>
+      <w:r>
+        <w:t xml:space="preserve">. Grazie alla funzione spotipy.audio_features() è </w:t>
+      </w:r>
+      <w:r>
+        <w:t xml:space="preserve">stato </w:t>
+      </w:r>
+      <w:r>
+        <w:t xml:space="preserve">possibile ottenere le </w:t>
+      </w:r>
+      <w:r>
+        <w:t>features</w:t>
+      </w:r>
+      <w:r>
+        <w:t xml:space="preserve"> della canzone</w:t>
+      </w:r>
+      <w:r>
+        <w:t xml:space="preserve"> (danceability, energy, key, ecc…). </w:t>
       </w:r>
     </w:p>
     <w:p/>
@@ -933,427 +873,7 @@
           <w:b/>
           <w:bCs/>
         </w:rPr>
-        <w:t>Acquisizione del dataset</w:t>
-      </w:r>
-    </w:p>
-    <w:p>
-      <w:r>
-        <w:t>Il dataset viene acquisito dai file .</w:t>
-      </w:r>
-      <w:proofErr w:type="spellStart"/>
-      <w:r>
-        <w:t>csv</w:t>
-      </w:r>
-      <w:proofErr w:type="spellEnd"/>
-      <w:r>
-        <w:t>. Durante questa fase, viene aggiunto un attributo “</w:t>
-      </w:r>
-      <w:r>
-        <w:rPr>
-          <w:i/>
-          <w:iCs/>
-        </w:rPr>
-        <w:t>decade</w:t>
-      </w:r>
-      <w:r>
-        <w:t>”, che indica il decennio di appartenenza delle canzoni in base al nome del file in cui esse si trovano (</w:t>
-      </w:r>
-      <w:r>
-        <w:t>ES</w:t>
-      </w:r>
-      <w:r>
-        <w:t xml:space="preserve">: </w:t>
-      </w:r>
-      <w:r>
-        <w:rPr>
-          <w:i/>
-          <w:iCs/>
-        </w:rPr>
-        <w:t>“</w:t>
-      </w:r>
-      <w:proofErr w:type="spellStart"/>
-      <w:r>
-        <w:rPr>
-          <w:i/>
-          <w:iCs/>
-        </w:rPr>
-        <w:t>Misty</w:t>
-      </w:r>
-      <w:proofErr w:type="spellEnd"/>
-      <w:r>
-        <w:rPr>
-          <w:i/>
-          <w:iCs/>
-        </w:rPr>
-        <w:t xml:space="preserve"> </w:t>
-      </w:r>
-      <w:proofErr w:type="spellStart"/>
-      <w:r>
-        <w:rPr>
-          <w:i/>
-          <w:iCs/>
-        </w:rPr>
-        <w:t>Roses</w:t>
-      </w:r>
-      <w:proofErr w:type="spellEnd"/>
-      <w:r>
-        <w:rPr>
-          <w:i/>
-          <w:iCs/>
-        </w:rPr>
-        <w:t xml:space="preserve">, </w:t>
-      </w:r>
-      <w:proofErr w:type="spellStart"/>
-      <w:r>
-        <w:rPr>
-          <w:i/>
-          <w:iCs/>
-        </w:rPr>
-        <w:t>Astrud</w:t>
-      </w:r>
-      <w:proofErr w:type="spellEnd"/>
-      <w:r>
-        <w:rPr>
-          <w:i/>
-          <w:iCs/>
-        </w:rPr>
-        <w:t xml:space="preserve"> Gilberto” </w:t>
-      </w:r>
-      <w:r>
-        <w:t>avrà in corrispondenza dell’attributo “</w:t>
-      </w:r>
-      <w:r>
-        <w:rPr>
-          <w:i/>
-          <w:iCs/>
-        </w:rPr>
-        <w:t>decade</w:t>
-      </w:r>
-      <w:r>
-        <w:t xml:space="preserve">” il valore </w:t>
-      </w:r>
-      <w:r>
-        <w:rPr>
-          <w:i/>
-          <w:iCs/>
-        </w:rPr>
-        <w:t>1990</w:t>
-      </w:r>
-      <w:r>
-        <w:t xml:space="preserve"> perché si trova nel file dataset-of-90’s)</w:t>
-      </w:r>
-      <w:r>
-        <w:t>.</w:t>
-      </w:r>
-    </w:p>
-    <w:p/>
-    <w:p>
-      <w:pPr>
-        <w:rPr>
-          <w:b/>
-          <w:bCs/>
-        </w:rPr>
-      </w:pPr>
-      <w:r>
-        <w:rPr>
-          <w:b/>
-          <w:bCs/>
-        </w:rPr>
-        <w:t>Identificazione canzone tramite URI</w:t>
-      </w:r>
-    </w:p>
-    <w:p>
-      <w:r>
-        <w:t>Successivamente, viene chiesto all’utente di fornire in input una stringa che</w:t>
-      </w:r>
-      <w:r>
-        <w:t xml:space="preserve"> </w:t>
-      </w:r>
-      <w:r>
-        <w:t>dovrà</w:t>
-      </w:r>
-      <w:r>
-        <w:t xml:space="preserve"> contenere almeno il titolo della canzone che si vuole analizzare (ES: </w:t>
-      </w:r>
-      <w:r>
-        <w:t>“</w:t>
-      </w:r>
-      <w:proofErr w:type="spellStart"/>
-      <w:r>
-        <w:rPr>
-          <w:i/>
-          <w:iCs/>
-        </w:rPr>
-        <w:t>your</w:t>
-      </w:r>
-      <w:proofErr w:type="spellEnd"/>
-      <w:r>
-        <w:rPr>
-          <w:i/>
-          <w:iCs/>
-        </w:rPr>
-        <w:t xml:space="preserve"> </w:t>
-      </w:r>
-      <w:proofErr w:type="spellStart"/>
-      <w:r>
-        <w:rPr>
-          <w:i/>
-          <w:iCs/>
-        </w:rPr>
-        <w:t>song</w:t>
-      </w:r>
-      <w:proofErr w:type="spellEnd"/>
-      <w:r>
-        <w:rPr>
-          <w:i/>
-          <w:iCs/>
-        </w:rPr>
-        <w:t xml:space="preserve"> </w:t>
-      </w:r>
-      <w:proofErr w:type="spellStart"/>
-      <w:r>
-        <w:rPr>
-          <w:i/>
-          <w:iCs/>
-        </w:rPr>
-        <w:t>elton</w:t>
-      </w:r>
-      <w:proofErr w:type="spellEnd"/>
-      <w:r>
-        <w:rPr>
-          <w:i/>
-          <w:iCs/>
-        </w:rPr>
-        <w:t xml:space="preserve"> </w:t>
-      </w:r>
-      <w:proofErr w:type="spellStart"/>
-      <w:r>
-        <w:rPr>
-          <w:i/>
-          <w:iCs/>
-        </w:rPr>
-        <w:t>john</w:t>
-      </w:r>
-      <w:proofErr w:type="spellEnd"/>
-      <w:r>
-        <w:t>” oppure “</w:t>
-      </w:r>
-      <w:proofErr w:type="spellStart"/>
-      <w:r>
-        <w:rPr>
-          <w:i/>
-          <w:iCs/>
-        </w:rPr>
-        <w:t>your</w:t>
-      </w:r>
-      <w:proofErr w:type="spellEnd"/>
-      <w:r>
-        <w:rPr>
-          <w:i/>
-          <w:iCs/>
-        </w:rPr>
-        <w:t xml:space="preserve"> </w:t>
-      </w:r>
-      <w:proofErr w:type="spellStart"/>
-      <w:r>
-        <w:rPr>
-          <w:i/>
-          <w:iCs/>
-        </w:rPr>
-        <w:t>song</w:t>
-      </w:r>
-      <w:proofErr w:type="spellEnd"/>
-      <w:r>
-        <w:t>”</w:t>
-      </w:r>
-      <w:r>
-        <w:t>)</w:t>
-      </w:r>
-      <w:r>
-        <w:t xml:space="preserve">, simulando una semplice ricerca che si farebbe nell’applicazione di </w:t>
-      </w:r>
-      <w:proofErr w:type="spellStart"/>
-      <w:r>
-        <w:t>Spotify</w:t>
-      </w:r>
-      <w:proofErr w:type="spellEnd"/>
-      <w:r>
-        <w:t xml:space="preserve"> </w:t>
-      </w:r>
-      <w:r>
-        <w:t xml:space="preserve">poiché </w:t>
-      </w:r>
-      <w:r>
-        <w:t>sono state sfruttate</w:t>
-      </w:r>
-      <w:r>
-        <w:t xml:space="preserve"> le API di </w:t>
-      </w:r>
-      <w:proofErr w:type="spellStart"/>
-      <w:r>
-        <w:t>Spotify</w:t>
-      </w:r>
-      <w:proofErr w:type="spellEnd"/>
-      <w:r>
-        <w:t xml:space="preserve"> attraverso </w:t>
-      </w:r>
-      <w:r>
-        <w:t xml:space="preserve">il modulo </w:t>
-      </w:r>
-      <w:proofErr w:type="spellStart"/>
-      <w:r>
-        <w:rPr>
-          <w:i/>
-          <w:iCs/>
-        </w:rPr>
-        <w:t>spotipy</w:t>
-      </w:r>
-      <w:proofErr w:type="spellEnd"/>
-      <w:r>
-        <w:t>.</w:t>
-      </w:r>
-    </w:p>
-    <w:p>
-      <w:r>
-        <w:t>È</w:t>
-      </w:r>
-      <w:r>
-        <w:t xml:space="preserve"> stato possibile risalire all’</w:t>
-      </w:r>
-      <w:r>
-        <w:rPr>
-          <w:b/>
-          <w:bCs/>
-        </w:rPr>
-        <w:t>URI</w:t>
-      </w:r>
-      <w:r>
-        <w:t xml:space="preserve"> (</w:t>
-      </w:r>
-      <w:proofErr w:type="spellStart"/>
-      <w:r>
-        <w:rPr>
-          <w:i/>
-          <w:iCs/>
-        </w:rPr>
-        <w:t>Uniform</w:t>
-      </w:r>
-      <w:proofErr w:type="spellEnd"/>
-      <w:r>
-        <w:rPr>
-          <w:i/>
-          <w:iCs/>
-        </w:rPr>
-        <w:t xml:space="preserve"> Resource </w:t>
-      </w:r>
-      <w:proofErr w:type="spellStart"/>
-      <w:r>
-        <w:rPr>
-          <w:i/>
-          <w:iCs/>
-        </w:rPr>
-        <w:t>Identifier</w:t>
-      </w:r>
-      <w:proofErr w:type="spellEnd"/>
-      <w:r>
-        <w:t>) per poter identificare il brano in maniera univoca</w:t>
-      </w:r>
-      <w:r>
-        <w:t xml:space="preserve">. Grazie alla funzione </w:t>
-      </w:r>
-      <w:proofErr w:type="spellStart"/>
-      <w:proofErr w:type="gramStart"/>
-      <w:r>
-        <w:t>spotipy.audio</w:t>
-      </w:r>
-      <w:proofErr w:type="gramEnd"/>
-      <w:r>
-        <w:t>_features</w:t>
-      </w:r>
-      <w:proofErr w:type="spellEnd"/>
-      <w:r>
-        <w:t xml:space="preserve">() è </w:t>
-      </w:r>
-      <w:r>
-        <w:t xml:space="preserve">stato </w:t>
-      </w:r>
-      <w:r>
-        <w:t xml:space="preserve">possibile ottenere le </w:t>
-      </w:r>
-      <w:proofErr w:type="spellStart"/>
-      <w:r>
-        <w:t>features</w:t>
-      </w:r>
-      <w:proofErr w:type="spellEnd"/>
-      <w:r>
-        <w:t xml:space="preserve"> della canzone</w:t>
-      </w:r>
-      <w:r>
-        <w:t xml:space="preserve"> (</w:t>
-      </w:r>
-      <w:proofErr w:type="spellStart"/>
-      <w:r>
-        <w:t>danceability</w:t>
-      </w:r>
-      <w:proofErr w:type="spellEnd"/>
-      <w:r>
-        <w:t xml:space="preserve">, </w:t>
-      </w:r>
-      <w:proofErr w:type="spellStart"/>
-      <w:r>
-        <w:t>energy</w:t>
-      </w:r>
-      <w:proofErr w:type="spellEnd"/>
-      <w:r>
-        <w:t xml:space="preserve">, </w:t>
-      </w:r>
-      <w:proofErr w:type="spellStart"/>
-      <w:r>
-        <w:t>key</w:t>
-      </w:r>
-      <w:proofErr w:type="spellEnd"/>
-      <w:r>
-        <w:t xml:space="preserve">, </w:t>
-      </w:r>
-      <w:proofErr w:type="spellStart"/>
-      <w:r>
-        <w:t>ecc</w:t>
-      </w:r>
-      <w:proofErr w:type="spellEnd"/>
-      <w:r>
-        <w:t xml:space="preserve">…). </w:t>
-      </w:r>
-    </w:p>
-    <w:p/>
-    <w:p>
-      <w:pPr>
-        <w:rPr>
-          <w:b/>
-          <w:bCs/>
-        </w:rPr>
-      </w:pPr>
-      <w:r>
-        <w:rPr>
-          <w:b/>
-          <w:bCs/>
-        </w:rPr>
-        <w:t xml:space="preserve">Classificatore </w:t>
-      </w:r>
-      <w:proofErr w:type="spellStart"/>
-      <w:r>
-        <w:rPr>
-          <w:b/>
-          <w:bCs/>
-        </w:rPr>
-        <w:t>bayesiano</w:t>
-      </w:r>
-      <w:proofErr w:type="spellEnd"/>
-      <w:r>
-        <w:rPr>
-          <w:b/>
-          <w:bCs/>
-        </w:rPr>
-        <w:t xml:space="preserve"> </w:t>
+        <w:t xml:space="preserve">Classificatore bayesiano </w:t>
       </w:r>
     </w:p>
     <w:p>
@@ -1364,39 +884,10 @@
         <w:t xml:space="preserve">se successiva, </w:t>
       </w:r>
       <w:r>
-        <w:t xml:space="preserve">attraverso il classificatore </w:t>
-      </w:r>
-      <w:proofErr w:type="spellStart"/>
-      <w:r>
-        <w:t>bayesiano</w:t>
-      </w:r>
-      <w:proofErr w:type="spellEnd"/>
-      <w:r>
-        <w:t xml:space="preserve"> </w:t>
-      </w:r>
-      <w:r>
-        <w:t xml:space="preserve">viene eseguita la previsione della decade di appartenenza della canzone inserita in input dall’utente, in quanto questa informazione non è presente </w:t>
-      </w:r>
-      <w:proofErr w:type="gramStart"/>
-      <w:r>
-        <w:t xml:space="preserve">nelle </w:t>
-      </w:r>
-      <w:proofErr w:type="spellStart"/>
-      <w:r>
-        <w:t>features</w:t>
-      </w:r>
-      <w:proofErr w:type="spellEnd"/>
-      <w:proofErr w:type="gramEnd"/>
-      <w:r>
-        <w:t xml:space="preserve"> fornite da </w:t>
-      </w:r>
-      <w:proofErr w:type="spellStart"/>
-      <w:r>
-        <w:t>Spotify</w:t>
-      </w:r>
-      <w:proofErr w:type="spellEnd"/>
-      <w:r>
-        <w:t>.</w:t>
+        <w:t xml:space="preserve">attraverso il classificatore bayesiano </w:t>
+      </w:r>
+      <w:r>
+        <w:t>viene eseguita la previsione della decade di appartenenza della canzone inserita in input dall’utente, in quanto questa informazione non è presente nelle features fornite da Spotify.</w:t>
       </w:r>
       <w:r>
         <w:t xml:space="preserve"> </w:t>
@@ -1421,7 +912,6 @@
         </w:rPr>
         <w:t>classificatore </w:t>
       </w:r>
-      <w:proofErr w:type="spellStart"/>
       <w:r>
         <w:rPr>
           <w:rFonts w:ascii="Arial" w:hAnsi="Arial" w:cs="Arial"/>
@@ -1435,7 +925,6 @@
         </w:rPr>
         <w:t>bayesiano</w:t>
       </w:r>
-      <w:proofErr w:type="spellEnd"/>
       <w:r>
         <w:rPr>
           <w:rFonts w:ascii="Arial" w:hAnsi="Arial" w:cs="Arial"/>
@@ -1450,13 +939,8 @@
       </w:r>
       <w:hyperlink r:id="rId12" w:tooltip="Teorema di Bayes" w:history="1">
         <w:r>
-          <w:t xml:space="preserve">teorema di </w:t>
+          <w:t>teorema di Bayes</w:t>
         </w:r>
-        <w:proofErr w:type="spellStart"/>
-        <w:r>
-          <w:t>Bayes</w:t>
-        </w:r>
-        <w:proofErr w:type="spellEnd"/>
       </w:hyperlink>
       <w:r>
         <w:t xml:space="preserve"> e richiede la conoscenza delle probabilità a priori e condizionali relative al problem</w:t>
@@ -1483,96 +967,19 @@
     </w:p>
     <w:p>
       <w:r>
-        <w:t>Nel modulo “supervisionato.py” sono state definite le funzioni necessarie per la fase di predizione. Durante questa fase dell’esecuzione vengono rimossi dal dataset gli attributi “</w:t>
-      </w:r>
-      <w:proofErr w:type="spellStart"/>
-      <w:r>
-        <w:t>track</w:t>
-      </w:r>
-      <w:proofErr w:type="spellEnd"/>
-      <w:r>
-        <w:t xml:space="preserve">, </w:t>
-      </w:r>
-      <w:proofErr w:type="spellStart"/>
-      <w:r>
-        <w:t>artist</w:t>
-      </w:r>
-      <w:proofErr w:type="spellEnd"/>
-      <w:r>
-        <w:t xml:space="preserve"> e uri” in quanto non contengono informazioni utili all’apprendimento del mondo. Successivamente, il dataset viene diviso in due ulteriori </w:t>
-      </w:r>
-      <w:proofErr w:type="spellStart"/>
-      <w:r>
-        <w:t>dataframe</w:t>
-      </w:r>
-      <w:proofErr w:type="spellEnd"/>
-      <w:r>
-        <w:t>, X e y, che, rispettivamente rappresentano un insieme di training e uno di test. Questi due insiemi saranno poi “</w:t>
-      </w:r>
-      <w:proofErr w:type="spellStart"/>
-      <w:r>
-        <w:t>splittati</w:t>
-      </w:r>
-      <w:proofErr w:type="spellEnd"/>
-      <w:r>
-        <w:t xml:space="preserve">” in modo tale che le feature di </w:t>
-      </w:r>
-      <w:proofErr w:type="spellStart"/>
-      <w:r>
-        <w:t>appredimento</w:t>
-      </w:r>
-      <w:proofErr w:type="spellEnd"/>
-      <w:r>
-        <w:t xml:space="preserve"> siano separate da quelle di target. </w:t>
-      </w:r>
-      <w:proofErr w:type="gramStart"/>
-      <w:r>
-        <w:t>Dunque</w:t>
-      </w:r>
-      <w:proofErr w:type="gramEnd"/>
-      <w:r>
-        <w:t xml:space="preserve"> l’insieme y conterrà solo la feature “target”, mentre X tutte le altre. Affinché venga costruito un modello sulla base di dati confrontabili e ben pesati, viene svolta la standardizzazione dei valori.</w:t>
-      </w:r>
-    </w:p>
-    <w:p>
-      <w:r>
-        <w:t xml:space="preserve">Alla conclusione di questo </w:t>
-      </w:r>
-      <w:proofErr w:type="spellStart"/>
-      <w:r>
-        <w:t>step</w:t>
-      </w:r>
-      <w:proofErr w:type="spellEnd"/>
-      <w:r>
-        <w:t xml:space="preserve">, vengono definiti i 6 modelli che verranno sfruttati per </w:t>
+        <w:t>Nel modulo “supervisionato.py” sono state definite le funzioni necessarie per la fase di predizione. Durante questa fase dell’esecuzione vengono rimossi dal dataset gli attributi “track, artist e uri” in quanto non contengono informazioni utili all’apprendimento del mondo. Successivamente, il dataset viene diviso in due ulteriori dataframe, X e y, che, rispettivamente rappresentano un insieme di training e uno di test. Questi due insiemi saranno poi “splittati” in modo tale che le feature di appredimento siano separate da quelle di target. Dunque l’insieme y conterrà solo la feature “target”, mentre X tutte le altre. Affinché venga costruito un modello sulla base di dati confrontabili e ben pesati, viene svolta la standardizzazione dei valori.</w:t>
+      </w:r>
+    </w:p>
+    <w:p>
+      <w:r>
+        <w:t xml:space="preserve">Alla conclusione di questo step, vengono definiti i 6 modelli che verranno sfruttati per </w:t>
       </w:r>
       <w:r>
         <w:t xml:space="preserve">effettuare le predizioni: </w:t>
       </w:r>
       <w:r>
-        <w:t xml:space="preserve">Regressione logistica, KNN, Alberi di decisione, Rete neurale, random </w:t>
-      </w:r>
-      <w:proofErr w:type="spellStart"/>
-      <w:r>
-        <w:t>forest</w:t>
-      </w:r>
-      <w:proofErr w:type="spellEnd"/>
-      <w:r>
-        <w:t xml:space="preserve"> e </w:t>
-      </w:r>
-      <w:proofErr w:type="spellStart"/>
-      <w:r>
-        <w:t>gradient</w:t>
-      </w:r>
-      <w:proofErr w:type="spellEnd"/>
-      <w:r>
-        <w:t xml:space="preserve"> </w:t>
-      </w:r>
-      <w:proofErr w:type="spellStart"/>
-      <w:r>
-        <w:t>boosting</w:t>
-      </w:r>
-      <w:proofErr w:type="spellEnd"/>
+        <w:t>Regressione logistica, KNN, Alberi di decisione, Rete neurale, random forest e gradient boosting</w:t>
+      </w:r>
       <w:r>
         <w:t xml:space="preserve">. </w:t>
       </w:r>
@@ -1618,15 +1025,7 @@
         <w:t xml:space="preserve">i pesi </w:t>
       </w:r>
       <w:r>
-        <w:t xml:space="preserve">di una funzione lineare appiattita dal </w:t>
-      </w:r>
-      <w:proofErr w:type="spellStart"/>
-      <w:r>
-        <w:t>sigmoide</w:t>
-      </w:r>
-      <w:proofErr w:type="spellEnd"/>
-      <w:r>
-        <w:t>, minimizzando un errore sull’ insieme di esempi.</w:t>
+        <w:t>di una funzione lineare appiattita dal sigmoide, minimizzando un errore sull’ insieme di esempi.</w:t>
       </w:r>
       <w:r>
         <w:t xml:space="preserve"> </w:t>
@@ -1685,15 +1084,7 @@
         <w:t xml:space="preserve">: </w:t>
       </w:r>
       <w:r>
-        <w:t xml:space="preserve">Il classificatore </w:t>
-      </w:r>
-      <w:proofErr w:type="spellStart"/>
-      <w:r>
-        <w:t>knn</w:t>
-      </w:r>
-      <w:proofErr w:type="spellEnd"/>
-      <w:r>
-        <w:t xml:space="preserve"> </w:t>
+        <w:t xml:space="preserve">Il classificatore knn </w:t>
       </w:r>
       <w:r>
         <w:t xml:space="preserve">è usato per classificare gli oggetti basandosi sulle caratteristiche degli oggetti vicini a quello considerato. Il tutto viene implementato attraverso </w:t>
@@ -1706,33 +1097,8 @@
           <w:i/>
           <w:iCs/>
         </w:rPr>
-        <w:t>k-</w:t>
-      </w:r>
-      <w:proofErr w:type="spellStart"/>
-      <w:r>
-        <w:rPr>
-          <w:i/>
-          <w:iCs/>
-        </w:rPr>
-        <w:t>nearest</w:t>
-      </w:r>
-      <w:proofErr w:type="spellEnd"/>
-      <w:r>
-        <w:rPr>
-          <w:i/>
-          <w:iCs/>
-        </w:rPr>
-        <w:t xml:space="preserve"> </w:t>
-      </w:r>
-      <w:proofErr w:type="spellStart"/>
-      <w:r>
-        <w:rPr>
-          <w:i/>
-          <w:iCs/>
-        </w:rPr>
-        <w:t>neighbors</w:t>
-      </w:r>
-      <w:proofErr w:type="spellEnd"/>
+        <w:t>k-nearest neighbors</w:t>
+      </w:r>
       <w:r>
         <w:t xml:space="preserve"> (k-NN) </w:t>
       </w:r>
@@ -1802,15 +1168,7 @@
         <w:t>MLPC</w:t>
       </w:r>
       <w:r>
-        <w:t>, quindi un classificatore a più strati che allena il modello secondo la back-</w:t>
-      </w:r>
-      <w:proofErr w:type="spellStart"/>
-      <w:r>
-        <w:t>propagation</w:t>
-      </w:r>
-      <w:proofErr w:type="spellEnd"/>
-      <w:r>
-        <w:t xml:space="preserve"> (</w:t>
+        <w:t>, quindi un classificatore a più strati che allena il modello secondo la back-propagation (</w:t>
       </w:r>
       <w:r>
         <w:rPr>
@@ -1822,8 +1180,6 @@
       <w:r>
         <w:t xml:space="preserve">) tramite la funzione </w:t>
       </w:r>
-      <w:proofErr w:type="spellStart"/>
-      <w:proofErr w:type="gramStart"/>
       <w:r>
         <w:rPr>
           <w:i/>
@@ -1831,13 +1187,8 @@
         </w:rPr>
         <w:t>MLPClassifier</w:t>
       </w:r>
-      <w:proofErr w:type="spellEnd"/>
-      <w:r>
-        <w:t>(</w:t>
-      </w:r>
-      <w:proofErr w:type="gramEnd"/>
-      <w:r>
-        <w:t>).</w:t>
+      <w:r>
+        <w:t>().</w:t>
       </w:r>
     </w:p>
     <w:p>
@@ -1853,17 +1204,8 @@
           <w:b/>
           <w:bCs/>
         </w:rPr>
-        <w:t xml:space="preserve">Random </w:t>
-      </w:r>
-      <w:proofErr w:type="spellStart"/>
-      <w:r>
-        <w:rPr>
-          <w:b/>
-          <w:bCs/>
-        </w:rPr>
-        <w:t>Forest</w:t>
-      </w:r>
-      <w:proofErr w:type="spellEnd"/>
+        <w:t>Random Forest</w:t>
+      </w:r>
       <w:r>
         <w:t xml:space="preserve">: Classifica i dati in base all’addestramento fatto su più alberi in cui vengono fatte le varie predizioni che poi saranno aggregate. Le feature su cui vengono fatte le predizioni sono permutate a random. </w:t>
       </w:r>
@@ -1876,31 +1218,13 @@
           <w:numId w:val="3"/>
         </w:numPr>
       </w:pPr>
-      <w:proofErr w:type="spellStart"/>
-      <w:r>
-        <w:rPr>
-          <w:b/>
-          <w:bCs/>
-        </w:rPr>
-        <w:t>Gradient</w:t>
-      </w:r>
-      <w:proofErr w:type="spellEnd"/>
-      <w:r>
-        <w:rPr>
-          <w:b/>
-          <w:bCs/>
-        </w:rPr>
-        <w:t xml:space="preserve"> </w:t>
-      </w:r>
-      <w:proofErr w:type="spellStart"/>
-      <w:r>
-        <w:rPr>
-          <w:b/>
-          <w:bCs/>
-        </w:rPr>
-        <w:t>Boosting</w:t>
-      </w:r>
-      <w:proofErr w:type="spellEnd"/>
+      <w:r>
+        <w:rPr>
+          <w:b/>
+          <w:bCs/>
+        </w:rPr>
+        <w:t>Gradient Boosting</w:t>
+      </w:r>
       <w:r>
         <w:t>: Con questo algoritmo di classificazione viene restituita una predizione che viene migliorata ad ogni iterata, in modo tale da poter minimizzarne l’errore.</w:t>
       </w:r>
@@ -1914,15 +1238,7 @@
         </w:rPr>
       </w:pPr>
       <w:r>
-        <w:t>A questo punto, ci sarà la possibilità di poter predire la classe tramite dei modelli allenati precedentemente salvati su file .</w:t>
-      </w:r>
-      <w:proofErr w:type="spellStart"/>
-      <w:r>
-        <w:t>sav</w:t>
-      </w:r>
-      <w:proofErr w:type="spellEnd"/>
-      <w:r>
-        <w:t xml:space="preserve"> oppure allenarli nuovamente in caso in cui questi file non dovessero essere presenti nel percorso del progetto. Verrà dunque definita la classe predetta per ogni modello. </w:t>
+        <w:t xml:space="preserve">A questo punto, ci sarà la possibilità di poter predire la classe tramite dei modelli allenati precedentemente salvati su file .sav oppure allenarli nuovamente in caso in cui questi file non dovessero essere presenti nel percorso del progetto. Verrà dunque definita la classe predetta per ogni modello. </w:t>
       </w:r>
     </w:p>
     <w:p/>
@@ -1969,7 +1285,6 @@
       <w:r>
         <w:t xml:space="preserve"> basato sull’algoritmo di </w:t>
       </w:r>
-      <w:proofErr w:type="spellStart"/>
       <w:r>
         <w:rPr>
           <w:b/>
@@ -1977,7 +1292,6 @@
         </w:rPr>
         <w:t>KMeans</w:t>
       </w:r>
-      <w:proofErr w:type="spellEnd"/>
       <w:r>
         <w:t xml:space="preserve">, in cui sono calcolati </w:t>
       </w:r>

</xml_diff>

<commit_message>
aggiunta comandi e nominativi
</commit_message>
<xml_diff>
--- a/Presentazione.docx
+++ b/Presentazione.docx
@@ -13,9 +13,69 @@
         <w:t>?</w:t>
       </w:r>
     </w:p>
-    <w:p>
-      <w:r>
-        <w:t>Calvano Miriana, Curci Antonio, Lomonte Nunzia</w:t>
+    <w:p/>
+    <w:p>
+      <w:pPr>
+        <w:rPr>
+          <w:b/>
+          <w:bCs/>
+          <w:u w:val="single"/>
+        </w:rPr>
+      </w:pPr>
+      <w:r>
+        <w:rPr>
+          <w:b/>
+          <w:bCs/>
+          <w:u w:val="single"/>
+        </w:rPr>
+        <w:t>NOMINATIVO + MATRICOLA COMPONENTI GRUPPO</w:t>
+      </w:r>
+    </w:p>
+    <w:p>
+      <w:r>
+        <w:t>Calvano Miriana</w:t>
+      </w:r>
+      <w:r>
+        <w:t xml:space="preserve"> - 699645</w:t>
+      </w:r>
+    </w:p>
+    <w:p>
+      <w:r>
+        <w:t>Curci Antonio</w:t>
+      </w:r>
+      <w:r>
+        <w:t xml:space="preserve"> - 697498</w:t>
+      </w:r>
+    </w:p>
+    <w:p>
+      <w:r>
+        <w:t>Lomonte Nunzia</w:t>
+      </w:r>
+      <w:r>
+        <w:t xml:space="preserve"> </w:t>
+      </w:r>
+      <w:r>
+        <w:t>–</w:t>
+      </w:r>
+      <w:r>
+        <w:t xml:space="preserve"> 697175</w:t>
+      </w:r>
+    </w:p>
+    <w:p/>
+    <w:p>
+      <w:r>
+        <w:rPr>
+          <w:b/>
+          <w:bCs/>
+          <w:u w:val="single"/>
+        </w:rPr>
+        <w:t>LINK REPOSITORY:</w:t>
+      </w:r>
+      <w:r>
+        <w:t xml:space="preserve"> </w:t>
+      </w:r>
+      <w:r>
+        <w:t>https://github.com/NunziaL/ICon20-21_Cal-Cur-Lom/tree/main</w:t>
       </w:r>
     </w:p>
     <w:p/>
@@ -58,13 +118,113 @@
       </w:r>
     </w:p>
     <w:p>
-      <w:r>
-        <w:t xml:space="preserve">Comando di esecuzione: </w:t>
-      </w:r>
+      <w:pPr>
+        <w:rPr>
+          <w:u w:val="single"/>
+        </w:rPr>
+      </w:pPr>
+      <w:r>
+        <w:rPr>
+          <w:u w:val="single"/>
+        </w:rPr>
+        <w:t>Comand</w:t>
+      </w:r>
+      <w:r>
+        <w:rPr>
+          <w:u w:val="single"/>
+        </w:rPr>
+        <w:t>i</w:t>
+      </w:r>
+      <w:r>
+        <w:rPr>
+          <w:u w:val="single"/>
+        </w:rPr>
+        <w:t xml:space="preserve"> di esecuzio</w:t>
+      </w:r>
+      <w:r>
+        <w:rPr>
+          <w:u w:val="single"/>
+        </w:rPr>
+        <w:t>ne</w:t>
+      </w:r>
+    </w:p>
+    <w:p>
+      <w:r>
+        <w:t xml:space="preserve">Per eseguire il file.py occorre scaricare la cartella del progetto da </w:t>
+      </w:r>
+      <w:r>
+        <w:t>G</w:t>
+      </w:r>
+      <w:r>
+        <w:t>it</w:t>
+      </w:r>
+      <w:r>
+        <w:t>H</w:t>
+      </w:r>
+      <w:r>
+        <w:t>ub e successivamente digitare sul terminale i seguenti comandi:</w:t>
+      </w:r>
+    </w:p>
+    <w:p>
+      <w:pPr>
+        <w:pStyle w:val="Paragrafoelenco"/>
+        <w:numPr>
+          <w:ilvl w:val="0"/>
+          <w:numId w:val="4"/>
+        </w:numPr>
+        <w:rPr>
+          <w:rFonts w:cstheme="minorHAnsi"/>
+        </w:rPr>
+      </w:pPr>
+      <w:r>
+        <w:t xml:space="preserve">cd </w:t>
+      </w:r>
+      <w:r>
+        <w:rPr>
+          <w:i/>
+          <w:iCs/>
+        </w:rPr>
+        <w:t>percorso</w:t>
+      </w:r>
+      <w:r>
+        <w:rPr>
+          <w:i/>
+          <w:iCs/>
+        </w:rPr>
+        <w:t>_</w:t>
+      </w:r>
+      <w:r>
+        <w:rPr>
+          <w:i/>
+          <w:iCs/>
+        </w:rPr>
+        <w:t>cartella</w:t>
+      </w:r>
+      <w:r>
+        <w:t>/</w:t>
+      </w:r>
+      <w:r>
+        <w:t>ICon20-21_Cal-Cur-Lom</w:t>
+      </w:r>
+    </w:p>
+    <w:p>
+      <w:pPr>
+        <w:pStyle w:val="Paragrafoelenco"/>
+        <w:numPr>
+          <w:ilvl w:val="0"/>
+          <w:numId w:val="4"/>
+        </w:numPr>
+      </w:pPr>
       <w:r>
         <w:t>python main.py</w:t>
       </w:r>
     </w:p>
+    <w:p>
+      <w:r>
+        <w:t>Dopo aver lanciato i due comandi sopra citati, si aprirà la seguente schermata:</w:t>
+      </w:r>
+    </w:p>
+    <w:p/>
     <w:p>
       <w:pPr>
         <w:ind w:left="2127"/>
@@ -222,6 +382,7 @@
         <w:rPr>
           <w:noProof/>
         </w:rPr>
+        <w:lastRenderedPageBreak/>
         <w:drawing>
           <wp:inline distT="0" distB="0" distL="0" distR="0" wp14:anchorId="55892BED" wp14:editId="3D9C3B3E">
             <wp:extent cx="2973788" cy="2757944"/>
@@ -279,7 +440,6 @@
         </w:numPr>
       </w:pPr>
       <w:r>
-        <w:lastRenderedPageBreak/>
         <w:t>Selezionare “</w:t>
       </w:r>
       <w:r>
@@ -445,6 +605,7 @@
         <w:rPr>
           <w:noProof/>
         </w:rPr>
+        <w:lastRenderedPageBreak/>
         <w:drawing>
           <wp:inline distT="0" distB="0" distL="0" distR="0" wp14:anchorId="58048EAE" wp14:editId="3ABB240B">
             <wp:extent cx="3013315" cy="2790908"/>
@@ -595,7 +756,6 @@
           <w:b/>
           <w:bCs/>
         </w:rPr>
-        <w:lastRenderedPageBreak/>
         <w:t>Informazioni su implementazione</w:t>
       </w:r>
     </w:p>
@@ -816,6 +976,7 @@
     </w:p>
     <w:p>
       <w:r>
+        <w:lastRenderedPageBreak/>
         <w:t>È</w:t>
       </w:r>
       <w:r>
@@ -1047,11 +1208,7 @@
         </w:r>
       </w:hyperlink>
       <w:r>
-        <w:t xml:space="preserve">. Pertanto, l'obiettivo del modello è di stabilire la probabilità con cui </w:t>
-      </w:r>
-      <w:r>
-        <w:lastRenderedPageBreak/>
-        <w:t>un'osservazione può generare uno o l'altro valore della variabile dipendente; può inoltre essere utilizzato per classificare le osservazioni, in base all</w:t>
+        <w:t>. Pertanto, l'obiettivo del modello è di stabilire la probabilità con cui un'osservazione può generare uno o l'altro valore della variabile dipendente; può inoltre essere utilizzato per classificare le osservazioni, in base all</w:t>
       </w:r>
       <w:r>
         <w:t>e proprie caratteristiche</w:t>
@@ -1238,6 +1395,7 @@
         </w:rPr>
       </w:pPr>
       <w:r>
+        <w:lastRenderedPageBreak/>
         <w:t xml:space="preserve">A questo punto, ci sarà la possibilità di poter predire la classe tramite dei modelli allenati precedentemente salvati su file .sav oppure allenarli nuovamente in caso in cui questi file non dovessero essere presenti nel percorso del progetto. Verrà dunque definita la classe predetta per ogni modello. </w:t>
       </w:r>
     </w:p>
@@ -1318,6 +1476,95 @@
 <file path=word/numbering.xml><?xml version="1.0" encoding="utf-8"?>
 <w:numbering xmlns:wpc="http://schemas.microsoft.com/office/word/2010/wordprocessingCanvas" xmlns:cx="http://schemas.microsoft.com/office/drawing/2014/chartex" xmlns:cx1="http://schemas.microsoft.com/office/drawing/2015/9/8/chartex" xmlns:cx2="http://schemas.microsoft.com/office/drawing/2015/10/21/chartex" xmlns:cx3="http://schemas.microsoft.com/office/drawing/2016/5/9/chartex" xmlns:cx4="http://schemas.microsoft.com/office/drawing/2016/5/10/chartex" xmlns:cx5="http://schemas.microsoft.com/office/drawing/2016/5/11/chartex" xmlns:cx6="http://schemas.microsoft.com/office/drawing/2016/5/12/chartex" xmlns:cx7="http://schemas.microsoft.com/office/drawing/2016/5/13/chartex" xmlns:cx8="http://schemas.microsoft.com/office/drawing/2016/5/14/chartex" xmlns:mc="http://schemas.openxmlformats.org/markup-compatibility/2006" xmlns:aink="http://schemas.microsoft.com/office/drawing/2016/ink" xmlns:am3d="http://schemas.microsoft.com/office/drawing/2017/model3d" xmlns:o="urn:schemas-microsoft-com:office:office" xmlns:r="http://schemas.openxmlformats.org/officeDocument/2006/relationships" xmlns:m="http://schemas.openxmlformats.org/officeDocument/2006/math" xmlns:v="urn:schemas-microsoft-com:vml" xmlns:wp14="http://schemas.microsoft.com/office/word/2010/wordprocessingDrawing" xmlns:wp="http://schemas.openxmlformats.org/drawingml/2006/wordprocessingDrawing" xmlns:w10="urn:schemas-microsoft-com:office:word" xmlns:w="http://schemas.openxmlformats.org/wordprocessingml/2006/main" xmlns:w14="http://schemas.microsoft.com/office/word/2010/wordml" xmlns:w15="http://schemas.microsoft.com/office/word/2012/wordml" xmlns:w16cex="http://schemas.microsoft.com/office/word/2018/wordml/cex" xmlns:w16cid="http://schemas.microsoft.com/office/word/2016/wordml/cid" xmlns:w16="http://schemas.microsoft.com/office/word/2018/wordml" xmlns:w16se="http://schemas.microsoft.com/office/word/2015/wordml/symex" xmlns:wpg="http://schemas.microsoft.com/office/word/2010/wordprocessingGroup" xmlns:wpi="http://schemas.microsoft.com/office/word/2010/wordprocessingInk" xmlns:wne="http://schemas.microsoft.com/office/word/2006/wordml" xmlns:wps="http://schemas.microsoft.com/office/word/2010/wordprocessingShape" mc:Ignorable="w14 w15 w16se w16cid w16 w16cex wp14">
   <w:abstractNum w:abstractNumId="0" w15:restartNumberingAfterBreak="0">
+    <w:nsid w:val="077D7F4D"/>
+    <w:multiLevelType w:val="hybridMultilevel"/>
+    <w:tmpl w:val="347AB238"/>
+    <w:lvl w:ilvl="0" w:tplc="0410000F">
+      <w:start w:val="1"/>
+      <w:numFmt w:val="decimal"/>
+      <w:lvlText w:val="%1."/>
+      <w:lvlJc w:val="left"/>
+      <w:pPr>
+        <w:ind w:left="720" w:hanging="360"/>
+      </w:pPr>
+      <w:rPr>
+        <w:rFonts w:hint="default"/>
+      </w:rPr>
+    </w:lvl>
+    <w:lvl w:ilvl="1" w:tplc="04100019" w:tentative="1">
+      <w:start w:val="1"/>
+      <w:numFmt w:val="lowerLetter"/>
+      <w:lvlText w:val="%2."/>
+      <w:lvlJc w:val="left"/>
+      <w:pPr>
+        <w:ind w:left="1440" w:hanging="360"/>
+      </w:pPr>
+    </w:lvl>
+    <w:lvl w:ilvl="2" w:tplc="0410001B" w:tentative="1">
+      <w:start w:val="1"/>
+      <w:numFmt w:val="lowerRoman"/>
+      <w:lvlText w:val="%3."/>
+      <w:lvlJc w:val="right"/>
+      <w:pPr>
+        <w:ind w:left="2160" w:hanging="180"/>
+      </w:pPr>
+    </w:lvl>
+    <w:lvl w:ilvl="3" w:tplc="0410000F" w:tentative="1">
+      <w:start w:val="1"/>
+      <w:numFmt w:val="decimal"/>
+      <w:lvlText w:val="%4."/>
+      <w:lvlJc w:val="left"/>
+      <w:pPr>
+        <w:ind w:left="2880" w:hanging="360"/>
+      </w:pPr>
+    </w:lvl>
+    <w:lvl w:ilvl="4" w:tplc="04100019" w:tentative="1">
+      <w:start w:val="1"/>
+      <w:numFmt w:val="lowerLetter"/>
+      <w:lvlText w:val="%5."/>
+      <w:lvlJc w:val="left"/>
+      <w:pPr>
+        <w:ind w:left="3600" w:hanging="360"/>
+      </w:pPr>
+    </w:lvl>
+    <w:lvl w:ilvl="5" w:tplc="0410001B" w:tentative="1">
+      <w:start w:val="1"/>
+      <w:numFmt w:val="lowerRoman"/>
+      <w:lvlText w:val="%6."/>
+      <w:lvlJc w:val="right"/>
+      <w:pPr>
+        <w:ind w:left="4320" w:hanging="180"/>
+      </w:pPr>
+    </w:lvl>
+    <w:lvl w:ilvl="6" w:tplc="0410000F" w:tentative="1">
+      <w:start w:val="1"/>
+      <w:numFmt w:val="decimal"/>
+      <w:lvlText w:val="%7."/>
+      <w:lvlJc w:val="left"/>
+      <w:pPr>
+        <w:ind w:left="5040" w:hanging="360"/>
+      </w:pPr>
+    </w:lvl>
+    <w:lvl w:ilvl="7" w:tplc="04100019" w:tentative="1">
+      <w:start w:val="1"/>
+      <w:numFmt w:val="lowerLetter"/>
+      <w:lvlText w:val="%8."/>
+      <w:lvlJc w:val="left"/>
+      <w:pPr>
+        <w:ind w:left="5760" w:hanging="360"/>
+      </w:pPr>
+    </w:lvl>
+    <w:lvl w:ilvl="8" w:tplc="0410001B" w:tentative="1">
+      <w:start w:val="1"/>
+      <w:numFmt w:val="lowerRoman"/>
+      <w:lvlText w:val="%9."/>
+      <w:lvlJc w:val="right"/>
+      <w:pPr>
+        <w:ind w:left="6480" w:hanging="180"/>
+      </w:pPr>
+    </w:lvl>
+  </w:abstractNum>
+  <w:abstractNum w:abstractNumId="1" w15:restartNumberingAfterBreak="0">
     <w:nsid w:val="45C145A3"/>
     <w:multiLevelType w:val="hybridMultilevel"/>
     <w:tmpl w:val="93721BB6"/>
@@ -1429,7 +1676,7 @@
       </w:rPr>
     </w:lvl>
   </w:abstractNum>
-  <w:abstractNum w:abstractNumId="1" w15:restartNumberingAfterBreak="0">
+  <w:abstractNum w:abstractNumId="2" w15:restartNumberingAfterBreak="0">
     <w:nsid w:val="4EDD2D3E"/>
     <w:multiLevelType w:val="hybridMultilevel"/>
     <w:tmpl w:val="32D0B2B2"/>
@@ -1542,7 +1789,7 @@
       </w:rPr>
     </w:lvl>
   </w:abstractNum>
-  <w:abstractNum w:abstractNumId="2" w15:restartNumberingAfterBreak="0">
+  <w:abstractNum w:abstractNumId="3" w15:restartNumberingAfterBreak="0">
     <w:nsid w:val="77303DB6"/>
     <w:multiLevelType w:val="hybridMultilevel"/>
     <w:tmpl w:val="7F58BC14"/>
@@ -1655,12 +1902,15 @@
     </w:lvl>
   </w:abstractNum>
   <w:num w:numId="1">
+    <w:abstractNumId w:val="2"/>
+  </w:num>
+  <w:num w:numId="2">
+    <w:abstractNumId w:val="3"/>
+  </w:num>
+  <w:num w:numId="3">
     <w:abstractNumId w:val="1"/>
   </w:num>
-  <w:num w:numId="2">
-    <w:abstractNumId w:val="2"/>
-  </w:num>
-  <w:num w:numId="3">
+  <w:num w:numId="4">
     <w:abstractNumId w:val="0"/>
   </w:num>
 </w:numbering>

</xml_diff>